<commit_message>
including (second to) last git log id
</commit_message>
<xml_diff>
--- a/Final Project/Final Presentation/Final Project - Team FHIR When Ready.docx
+++ b/Final Project/Final Presentation/Final Project - Team FHIR When Ready.docx
@@ -6,27 +6,47 @@
       <w:pPr>
         <w:pStyle w:val="Title"/>
         <w:jc w:val="center"/>
+        <w:rPr>
+          <w:rFonts w:ascii="Consolas" w:hAnsi="Consolas" w:cs="Consolas"/>
+        </w:rPr>
       </w:pPr>
       <w:r>
+        <w:rPr>
+          <w:rFonts w:ascii="Consolas" w:hAnsi="Consolas" w:cs="Consolas"/>
+        </w:rPr>
         <w:t>Team FHIR When Ready</w:t>
       </w:r>
     </w:p>
     <w:p>
       <w:pPr>
         <w:jc w:val="center"/>
+        <w:rPr>
+          <w:rFonts w:ascii="Consolas" w:hAnsi="Consolas" w:cs="Consolas"/>
+        </w:rPr>
       </w:pPr>
     </w:p>
     <w:p>
       <w:pPr>
         <w:jc w:val="center"/>
-      </w:pPr>
+        <w:rPr>
+          <w:rFonts w:ascii="Consolas" w:hAnsi="Consolas" w:cs="Consolas"/>
+        </w:rPr>
+      </w:pPr>
+      <w:bookmarkStart w:id="0" w:name="_GoBack"/>
+      <w:bookmarkEnd w:id="0"/>
     </w:p>
     <w:p>
       <w:pPr>
         <w:pStyle w:val="Heading1"/>
         <w:jc w:val="center"/>
+        <w:rPr>
+          <w:rFonts w:ascii="Consolas" w:hAnsi="Consolas" w:cs="Consolas"/>
+        </w:rPr>
       </w:pPr>
       <w:r>
+        <w:rPr>
+          <w:rFonts w:ascii="Consolas" w:hAnsi="Consolas" w:cs="Consolas"/>
+        </w:rPr>
         <w:t>Joshua Kaelin</w:t>
       </w:r>
     </w:p>
@@ -34,12 +54,21 @@
       <w:pPr>
         <w:pStyle w:val="Heading1"/>
         <w:jc w:val="center"/>
+        <w:rPr>
+          <w:rFonts w:ascii="Consolas" w:hAnsi="Consolas" w:cs="Consolas"/>
+        </w:rPr>
       </w:pPr>
       <w:r>
+        <w:rPr>
+          <w:rFonts w:ascii="Consolas" w:hAnsi="Consolas" w:cs="Consolas"/>
+        </w:rPr>
         <w:t xml:space="preserve">Reece </w:t>
       </w:r>
       <w:proofErr w:type="spellStart"/>
       <w:r>
+        <w:rPr>
+          <w:rFonts w:ascii="Consolas" w:hAnsi="Consolas" w:cs="Consolas"/>
+        </w:rPr>
         <w:t>Karge</w:t>
       </w:r>
       <w:proofErr w:type="spellEnd"/>
@@ -48,12 +77,21 @@
       <w:pPr>
         <w:pStyle w:val="Heading1"/>
         <w:jc w:val="center"/>
+        <w:rPr>
+          <w:rFonts w:ascii="Consolas" w:hAnsi="Consolas" w:cs="Consolas"/>
+        </w:rPr>
       </w:pPr>
       <w:r>
+        <w:rPr>
+          <w:rFonts w:ascii="Consolas" w:hAnsi="Consolas" w:cs="Consolas"/>
+        </w:rPr>
         <w:t xml:space="preserve">Paul </w:t>
       </w:r>
       <w:proofErr w:type="spellStart"/>
       <w:r>
+        <w:rPr>
+          <w:rFonts w:ascii="Consolas" w:hAnsi="Consolas" w:cs="Consolas"/>
+        </w:rPr>
         <w:t>Maserrat</w:t>
       </w:r>
       <w:proofErr w:type="spellEnd"/>
@@ -61,23 +99,31 @@
     <w:p>
       <w:pPr>
         <w:jc w:val="center"/>
+        <w:rPr>
+          <w:rFonts w:ascii="Consolas" w:hAnsi="Consolas" w:cs="Consolas"/>
+        </w:rPr>
       </w:pPr>
     </w:p>
     <w:p>
       <w:pPr>
         <w:jc w:val="center"/>
+        <w:rPr>
+          <w:rFonts w:ascii="Consolas" w:hAnsi="Consolas" w:cs="Consolas"/>
+        </w:rPr>
       </w:pPr>
     </w:p>
     <w:p>
       <w:pPr>
         <w:jc w:val="center"/>
         <w:rPr>
+          <w:rFonts w:ascii="Consolas" w:hAnsi="Consolas" w:cs="Consolas"/>
           <w:b/>
           <w:sz w:val="28"/>
         </w:rPr>
       </w:pPr>
       <w:r>
         <w:rPr>
+          <w:rFonts w:ascii="Consolas" w:hAnsi="Consolas" w:cs="Consolas"/>
           <w:b/>
           <w:sz w:val="28"/>
         </w:rPr>
@@ -86,6 +132,7 @@
       <w:proofErr w:type="spellStart"/>
       <w:r>
         <w:rPr>
+          <w:rFonts w:ascii="Consolas" w:hAnsi="Consolas" w:cs="Consolas"/>
           <w:b/>
           <w:sz w:val="28"/>
         </w:rPr>
@@ -94,13 +141,33 @@
       <w:proofErr w:type="spellEnd"/>
       <w:r>
         <w:rPr>
+          <w:rFonts w:ascii="Consolas" w:hAnsi="Consolas" w:cs="Consolas"/>
           <w:b/>
           <w:sz w:val="28"/>
         </w:rPr>
         <w:t xml:space="preserve"> Commit ID: </w:t>
       </w:r>
-      <w:bookmarkStart w:id="0" w:name="_GoBack"/>
-      <w:bookmarkEnd w:id="0"/>
+    </w:p>
+    <w:p>
+      <w:pPr>
+        <w:jc w:val="center"/>
+        <w:rPr>
+          <w:rFonts w:ascii="Consolas" w:hAnsi="Consolas" w:cs="Consolas"/>
+          <w:b/>
+          <w:color w:val="FF0000"/>
+          <w:sz w:val="28"/>
+          <w:szCs w:val="28"/>
+        </w:rPr>
+      </w:pPr>
+      <w:r>
+        <w:rPr>
+          <w:rFonts w:ascii="Consolas" w:hAnsi="Consolas" w:cs="Consolas"/>
+          <w:color w:val="FF0000"/>
+          <w:sz w:val="28"/>
+          <w:szCs w:val="28"/>
+        </w:rPr>
+        <w:t>0f6c65fcb573c5ef1acbe9183bcfc092cacd215a</w:t>
+      </w:r>
     </w:p>
     <w:sectPr>
       <w:pgSz w:w="12240" w:h="15840"/>
@@ -284,7 +351,7 @@
     <w:lsdException w:name="Table Web 2" w:semiHidden="1" w:unhideWhenUsed="1"/>
     <w:lsdException w:name="Table Web 3" w:semiHidden="1" w:unhideWhenUsed="1"/>
     <w:lsdException w:name="Balloon Text" w:semiHidden="1" w:unhideWhenUsed="1"/>
-    <w:lsdException w:name="Table Grid" w:semiHidden="1" w:uiPriority="59" w:unhideWhenUsed="1"/>
+    <w:lsdException w:name="Table Grid" w:uiPriority="59"/>
     <w:lsdException w:name="Table Theme" w:semiHidden="1" w:unhideWhenUsed="1"/>
     <w:lsdException w:name="Placeholder Text" w:semiHidden="1"/>
     <w:lsdException w:name="No Spacing" w:uiPriority="1" w:qFormat="1"/>

</xml_diff>